<commit_message>
modification cahier de recette et ajout de la liste des fonctionnalitees
</commit_message>
<xml_diff>
--- a/workspace/projet_msn/src/doc/FTI_ProjetReseau_COFFINET_FARDILHA_PILLIE_GAUTHIER.docx
+++ b/workspace/projet_msn/src/doc/FTI_ProjetReseau_COFFINET_FARDILHA_PILLIE_GAUTHIER.docx
@@ -10,8 +10,6 @@
           <w:szCs w:val="24"/>
         </w:rPr>
       </w:pPr>
-      <w:bookmarkStart w:id="0" w:name="_GoBack"/>
-      <w:bookmarkEnd w:id="0"/>
     </w:p>
     <w:p>
       <w:pPr>
@@ -1440,8 +1438,8 @@
           <w:u w:val="single"/>
         </w:rPr>
       </w:pPr>
-      <w:bookmarkStart w:id="1" w:name="_Toc374109214"/>
-      <w:bookmarkStart w:id="2" w:name="_Toc341174446"/>
+      <w:bookmarkStart w:id="0" w:name="_Toc374109214"/>
+      <w:bookmarkStart w:id="1" w:name="_Toc341174446"/>
       <w:r>
         <w:rPr>
           <w:bCs w:val="0"/>
@@ -1451,9 +1449,9 @@
         <w:lastRenderedPageBreak/>
         <w:t>Prérequis : accès à l’application</w:t>
       </w:r>
-      <w:bookmarkEnd w:id="1"/>
+      <w:bookmarkEnd w:id="0"/>
     </w:p>
-    <w:bookmarkEnd w:id="2"/>
+    <w:bookmarkEnd w:id="1"/>
     <w:p/>
     <w:tbl>
       <w:tblPr>
@@ -2004,7 +2002,7 @@
           <w:u w:val="single"/>
         </w:rPr>
       </w:pPr>
-      <w:bookmarkStart w:id="3" w:name="_Toc374109215"/>
+      <w:bookmarkStart w:id="2" w:name="_Toc374109215"/>
       <w:r>
         <w:rPr>
           <w:bCs w:val="0"/>
@@ -2013,7 +2011,7 @@
         </w:rPr>
         <w:t>Interface de connexion</w:t>
       </w:r>
-      <w:bookmarkEnd w:id="3"/>
+      <w:bookmarkEnd w:id="2"/>
     </w:p>
     <w:p/>
     <w:tbl>
@@ -2466,7 +2464,7 @@
                 <w:noProof/>
               </w:rPr>
               <w:drawing>
-                <wp:inline distT="0" distB="0" distL="0" distR="0" wp14:anchorId="4B7D3CFD" wp14:editId="1E9983FD">
+                <wp:inline distT="0" distB="0" distL="0" distR="0" wp14:anchorId="5EFB464B" wp14:editId="68C49F4F">
                   <wp:extent cx="1905000" cy="2857500"/>
                   <wp:effectExtent l="0" t="0" r="0" b="0"/>
                   <wp:docPr id="1" name="Image 1"/>
@@ -2616,7 +2614,7 @@
               </w:rPr>
               <w:lastRenderedPageBreak/>
               <w:drawing>
-                <wp:inline distT="0" distB="0" distL="0" distR="0" wp14:anchorId="498FD5A3" wp14:editId="5C0B4180">
+                <wp:inline distT="0" distB="0" distL="0" distR="0" wp14:anchorId="5A208166" wp14:editId="2C110EE2">
                   <wp:extent cx="3686175" cy="3171825"/>
                   <wp:effectExtent l="0" t="0" r="9525" b="9525"/>
                   <wp:docPr id="8" name="Image 8"/>
@@ -2746,7 +2744,7 @@
                 <v:shape id="_x0000_i1025" type="#_x0000_t75" style="width:159.6pt;height:234.35pt" o:ole="">
                   <v:imagedata r:id="rId15" o:title=""/>
                 </v:shape>
-                <o:OLEObject Type="Embed" ProgID="PBrush" ShapeID="_x0000_i1025" DrawAspect="Content" ObjectID="_1447853759" r:id="rId16"/>
+                <o:OLEObject Type="Embed" ProgID="PBrush" ShapeID="_x0000_i1025" DrawAspect="Content" ObjectID="_1448451654" r:id="rId16"/>
               </w:object>
             </w:r>
           </w:p>
@@ -2855,7 +2853,7 @@
               </w:rPr>
               <w:lastRenderedPageBreak/>
               <w:drawing>
-                <wp:inline distT="0" distB="0" distL="0" distR="0" wp14:anchorId="084DCF83" wp14:editId="2C1E8512">
+                <wp:inline distT="0" distB="0" distL="0" distR="0" wp14:anchorId="2574AC00" wp14:editId="07F742D0">
                   <wp:extent cx="4364966" cy="2680707"/>
                   <wp:effectExtent l="0" t="0" r="0" b="0"/>
                   <wp:docPr id="11" name="Image 11"/>
@@ -2989,7 +2987,7 @@
                 <w:noProof/>
               </w:rPr>
               <w:drawing>
-                <wp:inline distT="0" distB="0" distL="0" distR="0" wp14:anchorId="38892D81" wp14:editId="75CB61E7">
+                <wp:inline distT="0" distB="0" distL="0" distR="0" wp14:anchorId="33CACBA1" wp14:editId="05F29D75">
                   <wp:extent cx="2886075" cy="3143250"/>
                   <wp:effectExtent l="0" t="0" r="9525" b="0"/>
                   <wp:docPr id="20" name="Image 20"/>
@@ -3240,7 +3238,7 @@
               </w:rPr>
               <w:lastRenderedPageBreak/>
               <w:drawing>
-                <wp:inline distT="0" distB="0" distL="0" distR="0" wp14:anchorId="7DC74579" wp14:editId="537C9BCE">
+                <wp:inline distT="0" distB="0" distL="0" distR="0" wp14:anchorId="478F4D4C" wp14:editId="5F953480">
                   <wp:extent cx="4838184" cy="2398003"/>
                   <wp:effectExtent l="0" t="0" r="0" b="0"/>
                   <wp:docPr id="2" name="Image 2"/>
@@ -3268,6 +3266,326 @@
                           <a:prstGeom prst="rect">
                             <a:avLst/>
                           </a:prstGeom>
+                        </pic:spPr>
+                      </pic:pic>
+                    </a:graphicData>
+                  </a:graphic>
+                </wp:inline>
+              </w:drawing>
+            </w:r>
+          </w:p>
+          <w:p>
+            <w:pPr>
+              <w:jc w:val="center"/>
+              <w:rPr>
+                <w:rFonts w:cs="Arial"/>
+                <w:iCs/>
+              </w:rPr>
+            </w:pPr>
+          </w:p>
+        </w:tc>
+        <w:tc>
+          <w:tcPr>
+            <w:tcW w:w="511" w:type="dxa"/>
+            <w:vAlign w:val="center"/>
+          </w:tcPr>
+          <w:p>
+            <w:pPr>
+              <w:spacing w:before="40"/>
+              <w:jc w:val="center"/>
+            </w:pPr>
+          </w:p>
+        </w:tc>
+        <w:tc>
+          <w:tcPr>
+            <w:tcW w:w="567" w:type="dxa"/>
+            <w:vAlign w:val="center"/>
+          </w:tcPr>
+          <w:p>
+            <w:pPr>
+              <w:spacing w:before="40"/>
+              <w:jc w:val="center"/>
+            </w:pPr>
+          </w:p>
+        </w:tc>
+      </w:tr>
+      <w:tr>
+        <w:trPr>
+          <w:trHeight w:val="268"/>
+        </w:trPr>
+        <w:tc>
+          <w:tcPr>
+            <w:tcW w:w="600" w:type="dxa"/>
+            <w:vAlign w:val="center"/>
+          </w:tcPr>
+          <w:p>
+            <w:pPr>
+              <w:spacing w:before="40"/>
+              <w:ind w:left="57" w:right="57"/>
+            </w:pPr>
+            <w:r>
+              <w:lastRenderedPageBreak/>
+              <w:t xml:space="preserve">8 </w:t>
+            </w:r>
+          </w:p>
+        </w:tc>
+        <w:tc>
+          <w:tcPr>
+            <w:tcW w:w="8125" w:type="dxa"/>
+            <w:vAlign w:val="center"/>
+          </w:tcPr>
+          <w:p>
+            <w:pPr>
+              <w:jc w:val="left"/>
+              <w:rPr>
+                <w:rFonts w:cs="Arial"/>
+                <w:iCs/>
+              </w:rPr>
+            </w:pPr>
+            <w:r>
+              <w:rPr>
+                <w:rFonts w:cs="Arial"/>
+                <w:iCs/>
+              </w:rPr>
+              <w:t>Lancer un client, se loguer correctement et ajouter un statut :</w:t>
+            </w:r>
+          </w:p>
+          <w:p>
+            <w:pPr>
+              <w:jc w:val="left"/>
+              <w:rPr>
+                <w:rFonts w:cs="Arial"/>
+                <w:iCs/>
+              </w:rPr>
+            </w:pPr>
+          </w:p>
+          <w:p>
+            <w:pPr>
+              <w:jc w:val="center"/>
+              <w:rPr>
+                <w:rFonts w:cs="Arial"/>
+                <w:iCs/>
+              </w:rPr>
+            </w:pPr>
+            <w:r>
+              <w:rPr>
+                <w:rFonts w:cs="Arial"/>
+                <w:iCs/>
+                <w:noProof/>
+              </w:rPr>
+              <w:drawing>
+                <wp:inline distT="0" distB="0" distL="0" distR="0" wp14:anchorId="7A0BEECF" wp14:editId="36D57303">
+                  <wp:extent cx="1405890" cy="2078990"/>
+                  <wp:effectExtent l="0" t="0" r="0" b="0"/>
+                  <wp:docPr id="16" name="Image 16" descr="C:\Users\Mickael\Desktop\1470651_10202674247402806_1631042532_n.jpg"/>
+                  <wp:cNvGraphicFramePr>
+                    <a:graphicFrameLocks xmlns:a="http://schemas.openxmlformats.org/drawingml/2006/main" noChangeAspect="1"/>
+                  </wp:cNvGraphicFramePr>
+                  <a:graphic xmlns:a="http://schemas.openxmlformats.org/drawingml/2006/main">
+                    <a:graphicData uri="http://schemas.openxmlformats.org/drawingml/2006/picture">
+                      <pic:pic xmlns:pic="http://schemas.openxmlformats.org/drawingml/2006/picture">
+                        <pic:nvPicPr>
+                          <pic:cNvPr id="0" name="Picture 5" descr="C:\Users\Mickael\Desktop\1470651_10202674247402806_1631042532_n.jpg"/>
+                          <pic:cNvPicPr>
+                            <a:picLocks noChangeAspect="1" noChangeArrowheads="1"/>
+                          </pic:cNvPicPr>
+                        </pic:nvPicPr>
+                        <pic:blipFill>
+                          <a:blip r:embed="rId20">
+                            <a:extLst>
+                              <a:ext uri="{28A0092B-C50C-407E-A947-70E740481C1C}">
+                                <a14:useLocalDpi xmlns:a14="http://schemas.microsoft.com/office/drawing/2010/main" val="0"/>
+                              </a:ext>
+                            </a:extLst>
+                          </a:blip>
+                          <a:srcRect/>
+                          <a:stretch>
+                            <a:fillRect/>
+                          </a:stretch>
+                        </pic:blipFill>
+                        <pic:spPr bwMode="auto">
+                          <a:xfrm>
+                            <a:off x="0" y="0"/>
+                            <a:ext cx="1405890" cy="2078990"/>
+                          </a:xfrm>
+                          <a:prstGeom prst="rect">
+                            <a:avLst/>
+                          </a:prstGeom>
+                          <a:noFill/>
+                          <a:ln>
+                            <a:noFill/>
+                          </a:ln>
+                        </pic:spPr>
+                      </pic:pic>
+                    </a:graphicData>
+                  </a:graphic>
+                </wp:inline>
+              </w:drawing>
+            </w:r>
+          </w:p>
+          <w:p>
+            <w:pPr>
+              <w:jc w:val="center"/>
+              <w:rPr>
+                <w:rFonts w:cs="Arial"/>
+                <w:iCs/>
+              </w:rPr>
+            </w:pPr>
+          </w:p>
+        </w:tc>
+        <w:tc>
+          <w:tcPr>
+            <w:tcW w:w="511" w:type="dxa"/>
+            <w:vAlign w:val="center"/>
+          </w:tcPr>
+          <w:p>
+            <w:pPr>
+              <w:spacing w:before="40"/>
+              <w:jc w:val="center"/>
+            </w:pPr>
+          </w:p>
+        </w:tc>
+        <w:tc>
+          <w:tcPr>
+            <w:tcW w:w="567" w:type="dxa"/>
+            <w:vAlign w:val="center"/>
+          </w:tcPr>
+          <w:p>
+            <w:pPr>
+              <w:spacing w:before="40"/>
+              <w:jc w:val="center"/>
+            </w:pPr>
+          </w:p>
+        </w:tc>
+      </w:tr>
+      <w:tr>
+        <w:trPr>
+          <w:trHeight w:val="268"/>
+        </w:trPr>
+        <w:tc>
+          <w:tcPr>
+            <w:tcW w:w="600" w:type="dxa"/>
+            <w:vAlign w:val="center"/>
+          </w:tcPr>
+          <w:p>
+            <w:pPr>
+              <w:spacing w:before="40"/>
+              <w:ind w:left="57" w:right="57"/>
+            </w:pPr>
+            <w:r>
+              <w:t xml:space="preserve">9 </w:t>
+            </w:r>
+          </w:p>
+        </w:tc>
+        <w:tc>
+          <w:tcPr>
+            <w:tcW w:w="8125" w:type="dxa"/>
+            <w:vAlign w:val="center"/>
+          </w:tcPr>
+          <w:p>
+            <w:pPr>
+              <w:jc w:val="left"/>
+              <w:rPr>
+                <w:rFonts w:cs="Arial"/>
+                <w:iCs/>
+              </w:rPr>
+            </w:pPr>
+            <w:r>
+              <w:rPr>
+                <w:rFonts w:cs="Arial"/>
+                <w:iCs/>
+              </w:rPr>
+              <w:t xml:space="preserve">Demander à quelqu’un de se connecter et vérifier que le statut apparait correctement </w:t>
+            </w:r>
+            <w:r>
+              <w:rPr>
+                <w:rFonts w:cs="Arial"/>
+                <w:iCs/>
+              </w:rPr>
+              <w:t>à</w:t>
+            </w:r>
+            <w:r>
+              <w:rPr>
+                <w:rFonts w:cs="Arial"/>
+                <w:iCs/>
+              </w:rPr>
+              <w:t xml:space="preserve"> côté du login de la personne dans la liste des personnes connectés :</w:t>
+            </w:r>
+          </w:p>
+          <w:p>
+            <w:pPr>
+              <w:jc w:val="left"/>
+              <w:rPr>
+                <w:rFonts w:cs="Arial"/>
+                <w:iCs/>
+              </w:rPr>
+            </w:pPr>
+          </w:p>
+          <w:p>
+            <w:pPr>
+              <w:jc w:val="left"/>
+              <w:rPr>
+                <w:rFonts w:cs="Arial"/>
+                <w:iCs/>
+              </w:rPr>
+            </w:pPr>
+          </w:p>
+          <w:p>
+            <w:pPr>
+              <w:jc w:val="center"/>
+              <w:rPr>
+                <w:rFonts w:cs="Arial"/>
+                <w:iCs/>
+              </w:rPr>
+            </w:pPr>
+            <w:r>
+              <w:rPr>
+                <w:rFonts w:cs="Arial"/>
+                <w:iCs/>
+                <w:noProof/>
+              </w:rPr>
+              <w:drawing>
+                <wp:inline distT="0" distB="0" distL="0" distR="0" wp14:anchorId="35A9FEA6" wp14:editId="559B07DC">
+                  <wp:extent cx="2872740" cy="2087880"/>
+                  <wp:effectExtent l="0" t="0" r="0" b="0"/>
+                  <wp:docPr id="13" name="Image 13" descr="C:\Users\Mickael\Desktop\1472311_10202674229882368_405312786_n.jpg"/>
+                  <wp:cNvGraphicFramePr>
+                    <a:graphicFrameLocks xmlns:a="http://schemas.openxmlformats.org/drawingml/2006/main" noChangeAspect="1"/>
+                  </wp:cNvGraphicFramePr>
+                  <a:graphic xmlns:a="http://schemas.openxmlformats.org/drawingml/2006/main">
+                    <a:graphicData uri="http://schemas.openxmlformats.org/drawingml/2006/picture">
+                      <pic:pic xmlns:pic="http://schemas.openxmlformats.org/drawingml/2006/picture">
+                        <pic:nvPicPr>
+                          <pic:cNvPr id="0" name="Picture 4" descr="C:\Users\Mickael\Desktop\1472311_10202674229882368_405312786_n.jpg"/>
+                          <pic:cNvPicPr>
+                            <a:picLocks noChangeAspect="1" noChangeArrowheads="1"/>
+                          </pic:cNvPicPr>
+                        </pic:nvPicPr>
+                        <pic:blipFill>
+                          <a:blip r:embed="rId21">
+                            <a:extLst>
+                              <a:ext uri="{28A0092B-C50C-407E-A947-70E740481C1C}">
+                                <a14:useLocalDpi xmlns:a14="http://schemas.microsoft.com/office/drawing/2010/main" val="0"/>
+                              </a:ext>
+                            </a:extLst>
+                          </a:blip>
+                          <a:srcRect/>
+                          <a:stretch>
+                            <a:fillRect/>
+                          </a:stretch>
+                        </pic:blipFill>
+                        <pic:spPr bwMode="auto">
+                          <a:xfrm>
+                            <a:off x="0" y="0"/>
+                            <a:ext cx="2872740" cy="2087880"/>
+                          </a:xfrm>
+                          <a:prstGeom prst="rect">
+                            <a:avLst/>
+                          </a:prstGeom>
+                          <a:noFill/>
+                          <a:ln>
+                            <a:noFill/>
+                          </a:ln>
                         </pic:spPr>
                       </pic:pic>
                     </a:graphicData>
@@ -3394,6 +3712,7 @@
               <w:rPr>
                 <w:iCs/>
               </w:rPr>
+              <w:lastRenderedPageBreak/>
               <w:t>Exécuté le :</w:t>
             </w:r>
             <w:r>
@@ -3590,7 +3909,7 @@
           <w:u w:val="single"/>
         </w:rPr>
       </w:pPr>
-      <w:bookmarkStart w:id="4" w:name="_Toc374109216"/>
+      <w:bookmarkStart w:id="3" w:name="_Toc374109216"/>
       <w:r>
         <w:rPr>
           <w:bCs w:val="0"/>
@@ -3623,7 +3942,7 @@
         </w:rPr>
         <w:t>conversation simple</w:t>
       </w:r>
-      <w:bookmarkEnd w:id="4"/>
+      <w:bookmarkEnd w:id="3"/>
     </w:p>
     <w:p/>
     <w:tbl>
@@ -4107,7 +4426,6 @@
               <w:rPr>
                 <w:noProof/>
               </w:rPr>
-              <w:lastRenderedPageBreak/>
               <w:drawing>
                 <wp:inline distT="0" distB="0" distL="0" distR="0" wp14:anchorId="3F364BBE" wp14:editId="21047D2F">
                   <wp:extent cx="1905000" cy="2857500"/>
@@ -4205,6 +4523,7 @@
               <w:rPr>
                 <w:noProof/>
               </w:rPr>
+              <w:lastRenderedPageBreak/>
               <w:drawing>
                 <wp:inline distT="0" distB="0" distL="0" distR="0" wp14:anchorId="2118BDA8" wp14:editId="016B4CFE">
                   <wp:extent cx="4662737" cy="2308565"/>
@@ -4221,7 +4540,7 @@
                           <pic:cNvPicPr/>
                         </pic:nvPicPr>
                         <pic:blipFill>
-                          <a:blip r:embed="rId20"/>
+                          <a:blip r:embed="rId22"/>
                           <a:stretch>
                             <a:fillRect/>
                           </a:stretch>
@@ -4304,7 +4623,7 @@
                           <pic:cNvPicPr/>
                         </pic:nvPicPr>
                         <pic:blipFill>
-                          <a:blip r:embed="rId21"/>
+                          <a:blip r:embed="rId23"/>
                           <a:stretch>
                             <a:fillRect/>
                           </a:stretch>
@@ -4468,7 +4787,7 @@
                           <pic:cNvPicPr/>
                         </pic:nvPicPr>
                         <pic:blipFill>
-                          <a:blip r:embed="rId22"/>
+                          <a:blip r:embed="rId24"/>
                           <a:stretch>
                             <a:fillRect/>
                           </a:stretch>
@@ -4539,6 +4858,7 @@
               <w:ind w:left="57" w:right="57"/>
             </w:pPr>
             <w:r>
+              <w:lastRenderedPageBreak/>
               <w:t>3</w:t>
             </w:r>
           </w:p>
@@ -4629,7 +4949,7 @@
                           <pic:cNvPicPr/>
                         </pic:nvPicPr>
                         <pic:blipFill>
-                          <a:blip r:embed="rId23"/>
+                          <a:blip r:embed="rId25"/>
                           <a:stretch>
                             <a:fillRect/>
                           </a:stretch>
@@ -4762,7 +5082,7 @@
                           <pic:cNvPicPr/>
                         </pic:nvPicPr>
                         <pic:blipFill>
-                          <a:blip r:embed="rId24"/>
+                          <a:blip r:embed="rId26"/>
                           <a:stretch>
                             <a:fillRect/>
                           </a:stretch>
@@ -4818,6 +5138,214 @@
           </w:p>
         </w:tc>
       </w:tr>
+      <w:tr>
+        <w:trPr>
+          <w:trHeight w:val="268"/>
+        </w:trPr>
+        <w:tc>
+          <w:tcPr>
+            <w:tcW w:w="600" w:type="dxa"/>
+            <w:vAlign w:val="center"/>
+          </w:tcPr>
+          <w:p>
+            <w:pPr>
+              <w:spacing w:before="40"/>
+              <w:ind w:left="57" w:right="57"/>
+            </w:pPr>
+            <w:r>
+              <w:t>5</w:t>
+            </w:r>
+          </w:p>
+        </w:tc>
+        <w:tc>
+          <w:tcPr>
+            <w:tcW w:w="8125" w:type="dxa"/>
+            <w:vAlign w:val="center"/>
+          </w:tcPr>
+          <w:p>
+            <w:pPr>
+              <w:jc w:val="left"/>
+              <w:rPr>
+                <w:rFonts w:cs="Arial"/>
+                <w:iCs/>
+              </w:rPr>
+            </w:pPr>
+            <w:r>
+              <w:rPr>
+                <w:rFonts w:cs="Arial"/>
+                <w:iCs/>
+              </w:rPr>
+              <w:t>Choisir ensuite le bouton fichier, et envoyer un fichier :</w:t>
+            </w:r>
+          </w:p>
+          <w:p>
+            <w:pPr>
+              <w:jc w:val="left"/>
+              <w:rPr>
+                <w:rFonts w:cs="Arial"/>
+                <w:iCs/>
+              </w:rPr>
+            </w:pPr>
+          </w:p>
+          <w:p>
+            <w:pPr>
+              <w:jc w:val="center"/>
+              <w:rPr>
+                <w:rFonts w:cs="Arial"/>
+                <w:iCs/>
+              </w:rPr>
+            </w:pPr>
+            <w:r>
+              <w:rPr>
+                <w:noProof/>
+              </w:rPr>
+              <w:drawing>
+                <wp:inline distT="0" distB="0" distL="0" distR="0" wp14:anchorId="5F6CACB3" wp14:editId="783BB675">
+                  <wp:extent cx="5000014" cy="3069857"/>
+                  <wp:effectExtent l="0" t="0" r="0" b="0"/>
+                  <wp:docPr id="22" name="Image 22"/>
+                  <wp:cNvGraphicFramePr>
+                    <a:graphicFrameLocks xmlns:a="http://schemas.openxmlformats.org/drawingml/2006/main" noChangeAspect="1"/>
+                  </wp:cNvGraphicFramePr>
+                  <a:graphic xmlns:a="http://schemas.openxmlformats.org/drawingml/2006/main">
+                    <a:graphicData uri="http://schemas.openxmlformats.org/drawingml/2006/picture">
+                      <pic:pic xmlns:pic="http://schemas.openxmlformats.org/drawingml/2006/picture">
+                        <pic:nvPicPr>
+                          <pic:cNvPr id="0" name=""/>
+                          <pic:cNvPicPr/>
+                        </pic:nvPicPr>
+                        <pic:blipFill>
+                          <a:blip r:embed="rId27"/>
+                          <a:stretch>
+                            <a:fillRect/>
+                          </a:stretch>
+                        </pic:blipFill>
+                        <pic:spPr>
+                          <a:xfrm>
+                            <a:off x="0" y="0"/>
+                            <a:ext cx="5002803" cy="3071569"/>
+                          </a:xfrm>
+                          <a:prstGeom prst="rect">
+                            <a:avLst/>
+                          </a:prstGeom>
+                        </pic:spPr>
+                      </pic:pic>
+                    </a:graphicData>
+                  </a:graphic>
+                </wp:inline>
+              </w:drawing>
+            </w:r>
+          </w:p>
+          <w:p>
+            <w:pPr>
+              <w:jc w:val="center"/>
+              <w:rPr>
+                <w:rFonts w:cs="Arial"/>
+                <w:iCs/>
+              </w:rPr>
+            </w:pPr>
+            <w:bookmarkStart w:id="4" w:name="_GoBack"/>
+            <w:bookmarkEnd w:id="4"/>
+          </w:p>
+        </w:tc>
+        <w:tc>
+          <w:tcPr>
+            <w:tcW w:w="511" w:type="dxa"/>
+            <w:vAlign w:val="center"/>
+          </w:tcPr>
+          <w:p>
+            <w:pPr>
+              <w:spacing w:before="40"/>
+              <w:jc w:val="center"/>
+            </w:pPr>
+          </w:p>
+        </w:tc>
+        <w:tc>
+          <w:tcPr>
+            <w:tcW w:w="567" w:type="dxa"/>
+            <w:vAlign w:val="center"/>
+          </w:tcPr>
+          <w:p>
+            <w:pPr>
+              <w:spacing w:before="40"/>
+              <w:jc w:val="center"/>
+            </w:pPr>
+          </w:p>
+        </w:tc>
+      </w:tr>
+      <w:tr>
+        <w:trPr>
+          <w:trHeight w:val="268"/>
+        </w:trPr>
+        <w:tc>
+          <w:tcPr>
+            <w:tcW w:w="600" w:type="dxa"/>
+            <w:vAlign w:val="center"/>
+          </w:tcPr>
+          <w:p>
+            <w:pPr>
+              <w:spacing w:before="40"/>
+              <w:ind w:left="57" w:right="57"/>
+            </w:pPr>
+            <w:r>
+              <w:t>6</w:t>
+            </w:r>
+          </w:p>
+        </w:tc>
+        <w:tc>
+          <w:tcPr>
+            <w:tcW w:w="8125" w:type="dxa"/>
+            <w:vAlign w:val="center"/>
+          </w:tcPr>
+          <w:p>
+            <w:pPr>
+              <w:jc w:val="left"/>
+              <w:rPr>
+                <w:rFonts w:cs="Arial"/>
+                <w:iCs/>
+              </w:rPr>
+            </w:pPr>
+            <w:r>
+              <w:rPr>
+                <w:rFonts w:cs="Arial"/>
+                <w:iCs/>
+              </w:rPr>
+              <w:t>Vérifier le bon fonctionnement et la réception du fichier</w:t>
+            </w:r>
+            <w:r>
+              <w:rPr>
+                <w:rFonts w:cs="Arial"/>
+                <w:iCs/>
+              </w:rPr>
+              <w:t>.</w:t>
+            </w:r>
+          </w:p>
+        </w:tc>
+        <w:tc>
+          <w:tcPr>
+            <w:tcW w:w="511" w:type="dxa"/>
+            <w:vAlign w:val="center"/>
+          </w:tcPr>
+          <w:p>
+            <w:pPr>
+              <w:spacing w:before="40"/>
+              <w:jc w:val="center"/>
+            </w:pPr>
+          </w:p>
+        </w:tc>
+        <w:tc>
+          <w:tcPr>
+            <w:tcW w:w="567" w:type="dxa"/>
+            <w:vAlign w:val="center"/>
+          </w:tcPr>
+          <w:p>
+            <w:pPr>
+              <w:spacing w:before="40"/>
+              <w:jc w:val="center"/>
+            </w:pPr>
+          </w:p>
+        </w:tc>
+      </w:tr>
     </w:tbl>
     <w:p>
       <w:pPr>
@@ -4887,7 +5415,6 @@
           <w:color w:val="215868" w:themeColor="accent5" w:themeShade="80"/>
           <w:u w:val="single"/>
         </w:rPr>
-        <w:lastRenderedPageBreak/>
         <w:t xml:space="preserve">Interface de </w:t>
       </w:r>
       <w:r>
@@ -5388,7 +5915,7 @@
                           <pic:cNvPicPr/>
                         </pic:nvPicPr>
                         <pic:blipFill>
-                          <a:blip r:embed="rId25"/>
+                          <a:blip r:embed="rId28"/>
                           <a:stretch>
                             <a:fillRect/>
                           </a:stretch>
@@ -5505,6 +6032,7 @@
               <w:rPr>
                 <w:noProof/>
               </w:rPr>
+              <w:lastRenderedPageBreak/>
               <w:drawing>
                 <wp:inline distT="0" distB="0" distL="0" distR="0" wp14:anchorId="5CC5E3DD" wp14:editId="2EC38814">
                   <wp:extent cx="5003885" cy="2492898"/>
@@ -5521,7 +6049,7 @@
                           <pic:cNvPicPr/>
                         </pic:nvPicPr>
                         <pic:blipFill>
-                          <a:blip r:embed="rId22"/>
+                          <a:blip r:embed="rId24"/>
                           <a:stretch>
                             <a:fillRect/>
                           </a:stretch>
@@ -5573,7 +6101,6 @@
                 <w:rFonts w:cs="Arial"/>
                 <w:iCs/>
               </w:rPr>
-              <w:lastRenderedPageBreak/>
               <w:t xml:space="preserve">Puis, cliquer sur le bouton « ajouter ». Choisir une personne de la liste et vérifier que la liste des personnes </w:t>
             </w:r>
             <w:r>
@@ -5642,7 +6169,7 @@
                           <pic:cNvPicPr/>
                         </pic:nvPicPr>
                         <pic:blipFill>
-                          <a:blip r:embed="rId26"/>
+                          <a:blip r:embed="rId29"/>
                           <a:stretch>
                             <a:fillRect/>
                           </a:stretch>
@@ -5776,7 +6303,7 @@
                           <pic:cNvPicPr/>
                         </pic:nvPicPr>
                         <pic:blipFill>
-                          <a:blip r:embed="rId27"/>
+                          <a:blip r:embed="rId30"/>
                           <a:stretch>
                             <a:fillRect/>
                           </a:stretch>
@@ -6000,7 +6527,7 @@
                           <pic:cNvPicPr/>
                         </pic:nvPicPr>
                         <pic:blipFill>
-                          <a:blip r:embed="rId28"/>
+                          <a:blip r:embed="rId31"/>
                           <a:stretch>
                             <a:fillRect/>
                           </a:stretch>
@@ -6128,8 +6655,8 @@
       </w:pPr>
     </w:p>
     <w:sectPr>
-      <w:headerReference w:type="default" r:id="rId29"/>
-      <w:footerReference w:type="default" r:id="rId30"/>
+      <w:headerReference w:type="default" r:id="rId32"/>
+      <w:footerReference w:type="default" r:id="rId33"/>
       <w:pgSz w:w="11906" w:h="16838" w:code="9"/>
       <w:pgMar w:top="1418" w:right="1259" w:bottom="1418" w:left="1106" w:header="709" w:footer="45" w:gutter="0"/>
       <w:cols w:space="708"/>
@@ -6172,6 +6699,168 @@
         <w:szCs w:val="18"/>
       </w:rPr>
     </w:pPr>
+    <w:fldSimple w:instr=" FILENAME  \* MERGEFORMAT ">
+      <w:r>
+        <w:rPr>
+          <w:rFonts w:cs="Arial"/>
+          <w:b/>
+          <w:noProof/>
+          <w:sz w:val="16"/>
+        </w:rPr>
+        <w:t>FTI_ProjetReseau_COFFINET_FARDILHA_PILLIE_GAUTHIER.docx</w:t>
+      </w:r>
+    </w:fldSimple>
+    <w:r>
+      <w:rPr>
+        <w:rFonts w:cs="Arial"/>
+        <w:b/>
+        <w:sz w:val="18"/>
+        <w:szCs w:val="18"/>
+      </w:rPr>
+      <w:tab/>
+    </w:r>
+  </w:p>
+  <w:p>
+    <w:pPr>
+      <w:tabs>
+        <w:tab w:val="left" w:pos="1095"/>
+      </w:tabs>
+      <w:jc w:val="right"/>
+      <w:rPr>
+        <w:sz w:val="18"/>
+      </w:rPr>
+    </w:pPr>
+    <w:r>
+      <w:rPr>
+        <w:rFonts w:cs="Arial"/>
+        <w:sz w:val="18"/>
+        <w:szCs w:val="18"/>
+      </w:rPr>
+      <w:t xml:space="preserve">Page </w:t>
+    </w:r>
+    <w:r>
+      <w:rPr>
+        <w:rStyle w:val="Numrodepage"/>
+        <w:sz w:val="18"/>
+      </w:rPr>
+      <w:fldChar w:fldCharType="begin"/>
+    </w:r>
+    <w:r>
+      <w:rPr>
+        <w:rStyle w:val="Numrodepage"/>
+        <w:sz w:val="18"/>
+      </w:rPr>
+      <w:instrText xml:space="preserve"> PAGE </w:instrText>
+    </w:r>
+    <w:r>
+      <w:rPr>
+        <w:rStyle w:val="Numrodepage"/>
+        <w:sz w:val="18"/>
+      </w:rPr>
+      <w:fldChar w:fldCharType="separate"/>
+    </w:r>
+    <w:r>
+      <w:rPr>
+        <w:rStyle w:val="Numrodepage"/>
+        <w:noProof/>
+        <w:sz w:val="18"/>
+      </w:rPr>
+      <w:t>2</w:t>
+    </w:r>
+    <w:r>
+      <w:rPr>
+        <w:rStyle w:val="Numrodepage"/>
+        <w:sz w:val="18"/>
+      </w:rPr>
+      <w:fldChar w:fldCharType="end"/>
+    </w:r>
+    <w:r>
+      <w:rPr>
+        <w:rStyle w:val="Numrodepage"/>
+        <w:sz w:val="18"/>
+      </w:rPr>
+      <w:t>/</w:t>
+    </w:r>
+    <w:r>
+      <w:rPr>
+        <w:rStyle w:val="Numrodepage"/>
+        <w:sz w:val="18"/>
+      </w:rPr>
+      <w:fldChar w:fldCharType="begin"/>
+    </w:r>
+    <w:r>
+      <w:rPr>
+        <w:rStyle w:val="Numrodepage"/>
+        <w:sz w:val="18"/>
+      </w:rPr>
+      <w:instrText xml:space="preserve"> NUMPAGES </w:instrText>
+    </w:r>
+    <w:r>
+      <w:rPr>
+        <w:rStyle w:val="Numrodepage"/>
+        <w:sz w:val="18"/>
+      </w:rPr>
+      <w:fldChar w:fldCharType="separate"/>
+    </w:r>
+    <w:r>
+      <w:rPr>
+        <w:rStyle w:val="Numrodepage"/>
+        <w:noProof/>
+        <w:sz w:val="18"/>
+      </w:rPr>
+      <w:t>10</w:t>
+    </w:r>
+    <w:r>
+      <w:rPr>
+        <w:rStyle w:val="Numrodepage"/>
+        <w:sz w:val="18"/>
+      </w:rPr>
+      <w:fldChar w:fldCharType="end"/>
+    </w:r>
+  </w:p>
+  <w:p>
+    <w:pPr>
+      <w:pStyle w:val="Pieddepage"/>
+      <w:pBdr>
+        <w:top w:val="single" w:sz="6" w:space="1" w:color="auto"/>
+      </w:pBdr>
+    </w:pPr>
+    <w:r>
+      <w:tab/>
+    </w:r>
+  </w:p>
+</w:ftr>
+</file>
+
+<file path=word/footer2.xml><?xml version="1.0" encoding="utf-8"?>
+<w:ftr xmlns:wpc="http://schemas.microsoft.com/office/word/2010/wordprocessingCanvas" xmlns:mc="http://schemas.openxmlformats.org/markup-compatibility/2006" xmlns:o="urn:schemas-microsoft-com:office:office" xmlns:r="http://schemas.openxmlformats.org/officeDocument/2006/relationships" xmlns:m="http://schemas.openxmlformats.org/officeDocument/2006/math" xmlns:v="urn:schemas-microsoft-com:vml" xmlns:wp14="http://schemas.microsoft.com/office/word/2010/wordprocessingDrawing" xmlns:wp="http://schemas.openxmlformats.org/drawingml/2006/wordprocessingDrawing" xmlns:w10="urn:schemas-microsoft-com:office:word" xmlns:w="http://schemas.openxmlformats.org/wordprocessingml/2006/main" xmlns:w14="http://schemas.microsoft.com/office/word/2010/wordml" xmlns:wpg="http://schemas.microsoft.com/office/word/2010/wordprocessingGroup" xmlns:wpi="http://schemas.microsoft.com/office/word/2010/wordprocessingInk" xmlns:wne="http://schemas.microsoft.com/office/word/2006/wordml" xmlns:wps="http://schemas.microsoft.com/office/word/2010/wordprocessingShape" mc:Ignorable="w14 wp14">
+  <w:p>
+    <w:pPr>
+      <w:pStyle w:val="Pieddepage"/>
+      <w:jc w:val="center"/>
+    </w:pPr>
+  </w:p>
+</w:ftr>
+</file>
+
+<file path=word/footer3.xml><?xml version="1.0" encoding="utf-8"?>
+<w:ftr xmlns:wpc="http://schemas.microsoft.com/office/word/2010/wordprocessingCanvas" xmlns:mc="http://schemas.openxmlformats.org/markup-compatibility/2006" xmlns:o="urn:schemas-microsoft-com:office:office" xmlns:r="http://schemas.openxmlformats.org/officeDocument/2006/relationships" xmlns:m="http://schemas.openxmlformats.org/officeDocument/2006/math" xmlns:v="urn:schemas-microsoft-com:vml" xmlns:wp14="http://schemas.microsoft.com/office/word/2010/wordprocessingDrawing" xmlns:wp="http://schemas.openxmlformats.org/drawingml/2006/wordprocessingDrawing" xmlns:w10="urn:schemas-microsoft-com:office:word" xmlns:w="http://schemas.openxmlformats.org/wordprocessingml/2006/main" xmlns:w14="http://schemas.microsoft.com/office/word/2010/wordml" xmlns:wpg="http://schemas.microsoft.com/office/word/2010/wordprocessingGroup" xmlns:wpi="http://schemas.microsoft.com/office/word/2010/wordprocessingInk" xmlns:wne="http://schemas.microsoft.com/office/word/2006/wordml" xmlns:wps="http://schemas.microsoft.com/office/word/2010/wordprocessingShape" mc:Ignorable="w14 wp14">
+  <w:p>
+    <w:pPr>
+      <w:pBdr>
+        <w:top w:val="single" w:sz="4" w:space="1" w:color="auto"/>
+      </w:pBdr>
+      <w:tabs>
+        <w:tab w:val="right" w:pos="4140"/>
+        <w:tab w:val="right" w:pos="6300"/>
+      </w:tabs>
+      <w:rPr>
+        <w:rFonts w:cs="Arial"/>
+        <w:sz w:val="18"/>
+        <w:szCs w:val="18"/>
+        <w:lang w:val="nb-NO"/>
+      </w:rPr>
+    </w:pPr>
     <w:r>
       <w:fldChar w:fldCharType="begin"/>
     </w:r>
@@ -6187,177 +6876,9 @@
         <w:b/>
         <w:noProof/>
         <w:sz w:val="16"/>
+        <w:lang w:val="nb-NO"/>
       </w:rPr>
       <w:t>FTI_ProjetReseau_COFFINET_FARDILHA_PILLIE_GAUTHIER.docx</w:t>
-    </w:r>
-    <w:r>
-      <w:rPr>
-        <w:rFonts w:cs="Arial"/>
-        <w:b/>
-        <w:noProof/>
-        <w:sz w:val="16"/>
-      </w:rPr>
-      <w:fldChar w:fldCharType="end"/>
-    </w:r>
-    <w:r>
-      <w:rPr>
-        <w:rFonts w:cs="Arial"/>
-        <w:b/>
-        <w:sz w:val="18"/>
-        <w:szCs w:val="18"/>
-      </w:rPr>
-      <w:tab/>
-    </w:r>
-  </w:p>
-  <w:p>
-    <w:pPr>
-      <w:tabs>
-        <w:tab w:val="left" w:pos="1095"/>
-      </w:tabs>
-      <w:jc w:val="right"/>
-      <w:rPr>
-        <w:sz w:val="18"/>
-      </w:rPr>
-    </w:pPr>
-    <w:r>
-      <w:rPr>
-        <w:rFonts w:cs="Arial"/>
-        <w:sz w:val="18"/>
-        <w:szCs w:val="18"/>
-      </w:rPr>
-      <w:t xml:space="preserve">Page </w:t>
-    </w:r>
-    <w:r>
-      <w:rPr>
-        <w:rStyle w:val="Numrodepage"/>
-        <w:sz w:val="18"/>
-      </w:rPr>
-      <w:fldChar w:fldCharType="begin"/>
-    </w:r>
-    <w:r>
-      <w:rPr>
-        <w:rStyle w:val="Numrodepage"/>
-        <w:sz w:val="18"/>
-      </w:rPr>
-      <w:instrText xml:space="preserve"> PAGE </w:instrText>
-    </w:r>
-    <w:r>
-      <w:rPr>
-        <w:rStyle w:val="Numrodepage"/>
-        <w:sz w:val="18"/>
-      </w:rPr>
-      <w:fldChar w:fldCharType="separate"/>
-    </w:r>
-    <w:r>
-      <w:rPr>
-        <w:rStyle w:val="Numrodepage"/>
-        <w:noProof/>
-        <w:sz w:val="18"/>
-      </w:rPr>
-      <w:t>2</w:t>
-    </w:r>
-    <w:r>
-      <w:rPr>
-        <w:rStyle w:val="Numrodepage"/>
-        <w:sz w:val="18"/>
-      </w:rPr>
-      <w:fldChar w:fldCharType="end"/>
-    </w:r>
-    <w:r>
-      <w:rPr>
-        <w:rStyle w:val="Numrodepage"/>
-        <w:sz w:val="18"/>
-      </w:rPr>
-      <w:t>/</w:t>
-    </w:r>
-    <w:r>
-      <w:rPr>
-        <w:rStyle w:val="Numrodepage"/>
-        <w:sz w:val="18"/>
-      </w:rPr>
-      <w:fldChar w:fldCharType="begin"/>
-    </w:r>
-    <w:r>
-      <w:rPr>
-        <w:rStyle w:val="Numrodepage"/>
-        <w:sz w:val="18"/>
-      </w:rPr>
-      <w:instrText xml:space="preserve"> NUMPAGES </w:instrText>
-    </w:r>
-    <w:r>
-      <w:rPr>
-        <w:rStyle w:val="Numrodepage"/>
-        <w:sz w:val="18"/>
-      </w:rPr>
-      <w:fldChar w:fldCharType="separate"/>
-    </w:r>
-    <w:r>
-      <w:rPr>
-        <w:rStyle w:val="Numrodepage"/>
-        <w:noProof/>
-        <w:sz w:val="18"/>
-      </w:rPr>
-      <w:t>10</w:t>
-    </w:r>
-    <w:r>
-      <w:rPr>
-        <w:rStyle w:val="Numrodepage"/>
-        <w:sz w:val="18"/>
-      </w:rPr>
-      <w:fldChar w:fldCharType="end"/>
-    </w:r>
-  </w:p>
-  <w:p>
-    <w:pPr>
-      <w:pStyle w:val="Pieddepage"/>
-      <w:pBdr>
-        <w:top w:val="single" w:sz="6" w:space="1" w:color="auto"/>
-      </w:pBdr>
-    </w:pPr>
-    <w:r>
-      <w:tab/>
-    </w:r>
-  </w:p>
-</w:ftr>
-</file>
-
-<file path=word/footer2.xml><?xml version="1.0" encoding="utf-8"?>
-<w:ftr xmlns:wpc="http://schemas.microsoft.com/office/word/2010/wordprocessingCanvas" xmlns:mc="http://schemas.openxmlformats.org/markup-compatibility/2006" xmlns:o="urn:schemas-microsoft-com:office:office" xmlns:r="http://schemas.openxmlformats.org/officeDocument/2006/relationships" xmlns:m="http://schemas.openxmlformats.org/officeDocument/2006/math" xmlns:v="urn:schemas-microsoft-com:vml" xmlns:wp14="http://schemas.microsoft.com/office/word/2010/wordprocessingDrawing" xmlns:wp="http://schemas.openxmlformats.org/drawingml/2006/wordprocessingDrawing" xmlns:w10="urn:schemas-microsoft-com:office:word" xmlns:w="http://schemas.openxmlformats.org/wordprocessingml/2006/main" xmlns:w14="http://schemas.microsoft.com/office/word/2010/wordml" xmlns:wpg="http://schemas.microsoft.com/office/word/2010/wordprocessingGroup" xmlns:wpi="http://schemas.microsoft.com/office/word/2010/wordprocessingInk" xmlns:wne="http://schemas.microsoft.com/office/word/2006/wordml" xmlns:wps="http://schemas.microsoft.com/office/word/2010/wordprocessingShape" mc:Ignorable="w14 wp14">
-  <w:p>
-    <w:pPr>
-      <w:pStyle w:val="Pieddepage"/>
-      <w:jc w:val="center"/>
-    </w:pPr>
-  </w:p>
-</w:ftr>
-</file>
-
-<file path=word/footer3.xml><?xml version="1.0" encoding="utf-8"?>
-<w:ftr xmlns:wpc="http://schemas.microsoft.com/office/word/2010/wordprocessingCanvas" xmlns:mc="http://schemas.openxmlformats.org/markup-compatibility/2006" xmlns:o="urn:schemas-microsoft-com:office:office" xmlns:r="http://schemas.openxmlformats.org/officeDocument/2006/relationships" xmlns:m="http://schemas.openxmlformats.org/officeDocument/2006/math" xmlns:v="urn:schemas-microsoft-com:vml" xmlns:wp14="http://schemas.microsoft.com/office/word/2010/wordprocessingDrawing" xmlns:wp="http://schemas.openxmlformats.org/drawingml/2006/wordprocessingDrawing" xmlns:w10="urn:schemas-microsoft-com:office:word" xmlns:w="http://schemas.openxmlformats.org/wordprocessingml/2006/main" xmlns:w14="http://schemas.microsoft.com/office/word/2010/wordml" xmlns:wpg="http://schemas.microsoft.com/office/word/2010/wordprocessingGroup" xmlns:wpi="http://schemas.microsoft.com/office/word/2010/wordprocessingInk" xmlns:wne="http://schemas.microsoft.com/office/word/2006/wordml" xmlns:wps="http://schemas.microsoft.com/office/word/2010/wordprocessingShape" mc:Ignorable="w14 wp14">
-  <w:p>
-    <w:pPr>
-      <w:pBdr>
-        <w:top w:val="single" w:sz="4" w:space="1" w:color="auto"/>
-      </w:pBdr>
-      <w:tabs>
-        <w:tab w:val="right" w:pos="4140"/>
-        <w:tab w:val="right" w:pos="6300"/>
-      </w:tabs>
-      <w:rPr>
-        <w:rFonts w:cs="Arial"/>
-        <w:sz w:val="18"/>
-        <w:szCs w:val="18"/>
-        <w:lang w:val="nb-NO"/>
-      </w:rPr>
-    </w:pPr>
-    <w:r>
-      <w:fldChar w:fldCharType="begin"/>
-    </w:r>
-    <w:r>
-      <w:instrText xml:space="preserve"> FILENAME  \* MERGEFORMAT </w:instrText>
-    </w:r>
-    <w:r>
-      <w:fldChar w:fldCharType="separate"/>
     </w:r>
     <w:r>
       <w:rPr>
@@ -6367,16 +6888,6 @@
         <w:sz w:val="16"/>
         <w:lang w:val="nb-NO"/>
       </w:rPr>
-      <w:t>FTI_ProjetReseau_COFFINET_FARDILHA_PILLIE_GAUTHIER.docx</w:t>
-    </w:r>
-    <w:r>
-      <w:rPr>
-        <w:rFonts w:cs="Arial"/>
-        <w:b/>
-        <w:noProof/>
-        <w:sz w:val="16"/>
-        <w:lang w:val="nb-NO"/>
-      </w:rPr>
       <w:fldChar w:fldCharType="end"/>
     </w:r>
   </w:p>
@@ -6425,7 +6936,7 @@
         <w:noProof/>
         <w:sz w:val="18"/>
       </w:rPr>
-      <w:t>10</w:t>
+      <w:t>9</w:t>
     </w:r>
     <w:r>
       <w:rPr>
@@ -6468,7 +6979,7 @@
         <w:noProof/>
         <w:sz w:val="18"/>
       </w:rPr>
-      <w:t>10</w:t>
+      <w:t>12</w:t>
     </w:r>
     <w:r>
       <w:rPr>
@@ -6879,33 +7390,17 @@
               <w:sz w:val="16"/>
             </w:rPr>
           </w:pPr>
-          <w:r>
-            <w:fldChar w:fldCharType="begin"/>
-          </w:r>
-          <w:r>
-            <w:instrText xml:space="preserve"> FILENAME  \* MERGEFORMAT </w:instrText>
-          </w:r>
-          <w:r>
-            <w:fldChar w:fldCharType="separate"/>
-          </w:r>
-          <w:r>
-            <w:rPr>
-              <w:rFonts w:cs="Arial"/>
-              <w:b/>
-              <w:noProof/>
-              <w:sz w:val="16"/>
-            </w:rPr>
-            <w:t>FTI_ProjetReseau_COFFINET_FARDILHA_PILLIE_GAUTHIER.docx</w:t>
-          </w:r>
-          <w:r>
-            <w:rPr>
-              <w:rFonts w:cs="Arial"/>
-              <w:b/>
-              <w:noProof/>
-              <w:sz w:val="16"/>
-            </w:rPr>
-            <w:fldChar w:fldCharType="end"/>
-          </w:r>
+          <w:fldSimple w:instr=" FILENAME  \* MERGEFORMAT ">
+            <w:r>
+              <w:rPr>
+                <w:rFonts w:cs="Arial"/>
+                <w:b/>
+                <w:noProof/>
+                <w:sz w:val="16"/>
+              </w:rPr>
+              <w:t>FTI_ProjetReseau_COFFINET_FARDILHA_PILLIE_GAUTHIER.docx</w:t>
+            </w:r>
+          </w:fldSimple>
         </w:p>
       </w:tc>
       <w:tc>
@@ -7159,7 +7654,7 @@
         <v:path o:extrusionok="f" gradientshapeok="t" o:connecttype="rect"/>
         <o:lock v:ext="edit" aspectratio="t"/>
       </v:shapetype>
-      <v:shape id="_x0000_i1027" type="#_x0000_t75" style="width:8.85pt;height:8.85pt" o:bullet="t">
+      <v:shape id="_x0000_i1033" type="#_x0000_t75" style="width:8.85pt;height:8.85pt" o:bullet="t">
         <v:imagedata r:id="rId1" o:title="clip_image001"/>
       </v:shape>
     </w:pict>
@@ -20888,7 +21383,7 @@
 </file>
 
 <file path=customXml/itemProps1.xml><?xml version="1.0" encoding="utf-8"?>
-<ds:datastoreItem xmlns:ds="http://schemas.openxmlformats.org/officeDocument/2006/customXml" ds:itemID="{A201E3E8-1E6C-49AD-8DBD-11921BBE983C}">
+<ds:datastoreItem xmlns:ds="http://schemas.openxmlformats.org/officeDocument/2006/customXml" ds:itemID="{88CB01FB-D8B8-4B69-8FDE-70A028D5E394}">
   <ds:schemaRefs>
     <ds:schemaRef ds:uri="http://schemas.openxmlformats.org/officeDocument/2006/bibliography"/>
   </ds:schemaRefs>

</xml_diff>